<commit_message>
lesson 11 prep - file i/o notes and os
</commit_message>
<xml_diff>
--- a/Notes/FILE IO.docx
+++ b/Notes/FILE IO.docx
@@ -49,15 +49,7 @@
         </w:rPr>
       </w:pPr>
       <w:r>
-        <w:t>Lots of programming involves using data outside of your actual .</w:t>
-      </w:r>
-      <w:proofErr w:type="spellStart"/>
-      <w:r>
-        <w:t>py</w:t>
-      </w:r>
-      <w:proofErr w:type="spellEnd"/>
-      <w:r>
-        <w:t xml:space="preserve"> file – it can be read in from Excel spreadsheets, Word documents, PNG images, and infinitely many other file types</w:t>
+        <w:t>Lots of programming involves using data outside of your actual .py file – it can be read in from Excel spreadsheets, Word documents, PNG images, and infinitely many other file types</w:t>
       </w:r>
     </w:p>
     <w:p>
@@ -179,15 +171,7 @@
         </w:rPr>
       </w:pPr>
       <w:r>
-        <w:t xml:space="preserve">with </w:t>
-      </w:r>
-      <w:proofErr w:type="gramStart"/>
-      <w:r>
-        <w:t>open(</w:t>
-      </w:r>
-      <w:proofErr w:type="gramEnd"/>
-      <w:r>
-        <w:t>FILEPATH, OPERATION) as FILEVARIABLE:</w:t>
+        <w:t>with open(FILEPATH, OPERATION) as FILEVARIABLE:</w:t>
       </w:r>
     </w:p>
     <w:p>
@@ -247,15 +231,7 @@
         </w:rPr>
       </w:pPr>
       <w:r>
-        <w:t xml:space="preserve">LISTVARIABLE = </w:t>
-      </w:r>
-      <w:proofErr w:type="spellStart"/>
-      <w:r>
-        <w:t>FILEVARIABLE.readlines</w:t>
-      </w:r>
-      <w:proofErr w:type="spellEnd"/>
-      <w:r>
-        <w:t>()</w:t>
+        <w:t>LISTVARIABLE = FILEVARIABLE.readlines()</w:t>
       </w:r>
     </w:p>
     <w:p>
@@ -300,20 +276,189 @@
         </w:rPr>
       </w:pPr>
       <w:r>
-        <w:t xml:space="preserve">Note the </w:t>
-      </w:r>
-      <w:proofErr w:type="gramStart"/>
-      <w:r>
-        <w:t>int(</w:t>
-      </w:r>
-      <w:proofErr w:type="gramEnd"/>
-      <w:r>
-        <w:t>), which is used because text files are automatically read as strings and will need to be converted</w:t>
+        <w:t>Note the int(), which is used because text files are automatically read as strings and will need to be converted</w:t>
+      </w:r>
+    </w:p>
+    <w:p>
+      <w:pPr>
+        <w:pStyle w:val="ListParagraph"/>
+        <w:numPr>
+          <w:ilvl w:val="0"/>
+          <w:numId w:val="2"/>
+        </w:numPr>
+      </w:pPr>
+      <w:r>
+        <w:t>In addition to the base syntax, Python also has several additional packages that are part of the Python Standard Library – these can be initialized using an import statement at the top of the file</w:t>
+      </w:r>
+    </w:p>
+    <w:p>
+      <w:r>
+        <w:rPr>
+          <w:noProof/>
+        </w:rPr>
+        <w:drawing>
+          <wp:inline distT="0" distB="0" distL="0" distR="0" wp14:anchorId="5A159AA6" wp14:editId="30FC700F">
+            <wp:extent cx="2392680" cy="1927672"/>
+            <wp:effectExtent l="0" t="0" r="7620" b="0"/>
+            <wp:docPr id="1" name="Picture 1"/>
+            <wp:cNvGraphicFramePr>
+              <a:graphicFrameLocks xmlns:a="http://schemas.openxmlformats.org/drawingml/2006/main" noChangeAspect="1"/>
+            </wp:cNvGraphicFramePr>
+            <a:graphic xmlns:a="http://schemas.openxmlformats.org/drawingml/2006/main">
+              <a:graphicData uri="http://schemas.openxmlformats.org/drawingml/2006/picture">
+                <pic:pic xmlns:pic="http://schemas.openxmlformats.org/drawingml/2006/picture">
+                  <pic:nvPicPr>
+                    <pic:cNvPr id="1" name=""/>
+                    <pic:cNvPicPr/>
+                  </pic:nvPicPr>
+                  <pic:blipFill>
+                    <a:blip r:embed="rId6"/>
+                    <a:stretch>
+                      <a:fillRect/>
+                    </a:stretch>
+                  </pic:blipFill>
+                  <pic:spPr>
+                    <a:xfrm>
+                      <a:off x="0" y="0"/>
+                      <a:ext cx="2398885" cy="1932671"/>
+                    </a:xfrm>
+                    <a:prstGeom prst="rect">
+                      <a:avLst/>
+                    </a:prstGeom>
+                  </pic:spPr>
+                </pic:pic>
+              </a:graphicData>
+            </a:graphic>
+          </wp:inline>
+        </w:drawing>
+      </w:r>
+    </w:p>
+    <w:p>
+      <w:pPr>
+        <w:pStyle w:val="ListParagraph"/>
+        <w:numPr>
+          <w:ilvl w:val="0"/>
+          <w:numId w:val="3"/>
+        </w:numPr>
+      </w:pPr>
+      <w:r>
+        <w:lastRenderedPageBreak/>
+        <w:t>For File I/O, the os and sys libraries are useful for identifying available files in a given directory, and identifying paths</w:t>
+      </w:r>
+    </w:p>
+    <w:p>
+      <w:pPr>
+        <w:pStyle w:val="ListParagraph"/>
+        <w:numPr>
+          <w:ilvl w:val="0"/>
+          <w:numId w:val="3"/>
+        </w:numPr>
+      </w:pPr>
+      <w:r>
+        <w:t>os.curdir is returns the path to the current working directory (the location in your computer where your python is located)</w:t>
+      </w:r>
+    </w:p>
+    <w:p>
+      <w:pPr>
+        <w:pStyle w:val="ListParagraph"/>
+        <w:numPr>
+          <w:ilvl w:val="0"/>
+          <w:numId w:val="3"/>
+        </w:numPr>
+      </w:pPr>
+      <w:r>
+        <w:t xml:space="preserve">os.listdir creates a list of files in a specified </w:t>
+      </w:r>
+      <w:r>
+        <w:t>location (if using os.curdir it will create a list of all files in the current directory)</w:t>
       </w:r>
       <w:bookmarkStart w:id="0" w:name="_GoBack"/>
       <w:bookmarkEnd w:id="0"/>
     </w:p>
-    <w:p/>
+    <w:p>
+      <w:r>
+        <w:rPr>
+          <w:noProof/>
+        </w:rPr>
+        <w:drawing>
+          <wp:inline distT="0" distB="0" distL="0" distR="0" wp14:anchorId="51D4E7B8" wp14:editId="6FCA4CE4">
+            <wp:extent cx="3257550" cy="847725"/>
+            <wp:effectExtent l="0" t="0" r="0" b="9525"/>
+            <wp:docPr id="2" name="Picture 2"/>
+            <wp:cNvGraphicFramePr>
+              <a:graphicFrameLocks xmlns:a="http://schemas.openxmlformats.org/drawingml/2006/main" noChangeAspect="1"/>
+            </wp:cNvGraphicFramePr>
+            <a:graphic xmlns:a="http://schemas.openxmlformats.org/drawingml/2006/main">
+              <a:graphicData uri="http://schemas.openxmlformats.org/drawingml/2006/picture">
+                <pic:pic xmlns:pic="http://schemas.openxmlformats.org/drawingml/2006/picture">
+                  <pic:nvPicPr>
+                    <pic:cNvPr id="1" name=""/>
+                    <pic:cNvPicPr/>
+                  </pic:nvPicPr>
+                  <pic:blipFill>
+                    <a:blip r:embed="rId7"/>
+                    <a:stretch>
+                      <a:fillRect/>
+                    </a:stretch>
+                  </pic:blipFill>
+                  <pic:spPr>
+                    <a:xfrm>
+                      <a:off x="0" y="0"/>
+                      <a:ext cx="3257550" cy="847725"/>
+                    </a:xfrm>
+                    <a:prstGeom prst="rect">
+                      <a:avLst/>
+                    </a:prstGeom>
+                  </pic:spPr>
+                </pic:pic>
+              </a:graphicData>
+            </a:graphic>
+          </wp:inline>
+        </w:drawing>
+      </w:r>
+    </w:p>
+    <w:p>
+      <w:r>
+        <w:rPr>
+          <w:noProof/>
+        </w:rPr>
+        <w:drawing>
+          <wp:inline distT="0" distB="0" distL="0" distR="0" wp14:anchorId="4DCCCEB1" wp14:editId="4E65BC17">
+            <wp:extent cx="5943600" cy="351155"/>
+            <wp:effectExtent l="0" t="0" r="0" b="0"/>
+            <wp:docPr id="3" name="Picture 3"/>
+            <wp:cNvGraphicFramePr>
+              <a:graphicFrameLocks xmlns:a="http://schemas.openxmlformats.org/drawingml/2006/main" noChangeAspect="1"/>
+            </wp:cNvGraphicFramePr>
+            <a:graphic xmlns:a="http://schemas.openxmlformats.org/drawingml/2006/main">
+              <a:graphicData uri="http://schemas.openxmlformats.org/drawingml/2006/picture">
+                <pic:pic xmlns:pic="http://schemas.openxmlformats.org/drawingml/2006/picture">
+                  <pic:nvPicPr>
+                    <pic:cNvPr id="1" name=""/>
+                    <pic:cNvPicPr/>
+                  </pic:nvPicPr>
+                  <pic:blipFill>
+                    <a:blip r:embed="rId8"/>
+                    <a:stretch>
+                      <a:fillRect/>
+                    </a:stretch>
+                  </pic:blipFill>
+                  <pic:spPr>
+                    <a:xfrm>
+                      <a:off x="0" y="0"/>
+                      <a:ext cx="5943600" cy="351155"/>
+                    </a:xfrm>
+                    <a:prstGeom prst="rect">
+                      <a:avLst/>
+                    </a:prstGeom>
+                  </pic:spPr>
+                </pic:pic>
+              </a:graphicData>
+            </a:graphic>
+          </wp:inline>
+        </w:drawing>
+      </w:r>
+    </w:p>
     <w:sectPr>
       <w:pgSz w:w="12240" w:h="15840"/>
       <w:pgMar w:top="1440" w:right="1440" w:bottom="1440" w:left="1440" w:header="720" w:footer="720" w:gutter="0"/>
@@ -327,6 +472,119 @@
 <file path=word/numbering.xml><?xml version="1.0" encoding="utf-8"?>
 <w:numbering xmlns:wpc="http://schemas.microsoft.com/office/word/2010/wordprocessingCanvas" xmlns:cx="http://schemas.microsoft.com/office/drawing/2014/chartex" xmlns:cx1="http://schemas.microsoft.com/office/drawing/2015/9/8/chartex" xmlns:cx2="http://schemas.microsoft.com/office/drawing/2015/10/21/chartex" xmlns:cx3="http://schemas.microsoft.com/office/drawing/2016/5/9/chartex" xmlns:cx4="http://schemas.microsoft.com/office/drawing/2016/5/10/chartex" xmlns:cx5="http://schemas.microsoft.com/office/drawing/2016/5/11/chartex" xmlns:cx6="http://schemas.microsoft.com/office/drawing/2016/5/12/chartex" xmlns:cx7="http://schemas.microsoft.com/office/drawing/2016/5/13/chartex" xmlns:cx8="http://schemas.microsoft.com/office/drawing/2016/5/14/chartex" xmlns:mc="http://schemas.openxmlformats.org/markup-compatibility/2006" xmlns:aink="http://schemas.microsoft.com/office/drawing/2016/ink" xmlns:am3d="http://schemas.microsoft.com/office/drawing/2017/model3d" xmlns:o="urn:schemas-microsoft-com:office:office" xmlns:r="http://schemas.openxmlformats.org/officeDocument/2006/relationships" xmlns:m="http://schemas.openxmlformats.org/officeDocument/2006/math" xmlns:v="urn:schemas-microsoft-com:vml" xmlns:wp14="http://schemas.microsoft.com/office/word/2010/wordprocessingDrawing" xmlns:wp="http://schemas.openxmlformats.org/drawingml/2006/wordprocessingDrawing" xmlns:w10="urn:schemas-microsoft-com:office:word" xmlns:w="http://schemas.openxmlformats.org/wordprocessingml/2006/main" xmlns:w14="http://schemas.microsoft.com/office/word/2010/wordml" xmlns:w15="http://schemas.microsoft.com/office/word/2012/wordml" xmlns:w16cid="http://schemas.microsoft.com/office/word/2016/wordml/cid" xmlns:w16se="http://schemas.microsoft.com/office/word/2015/wordml/symex" xmlns:wpg="http://schemas.microsoft.com/office/word/2010/wordprocessingGroup" xmlns:wpi="http://schemas.microsoft.com/office/word/2010/wordprocessingInk" xmlns:wne="http://schemas.microsoft.com/office/word/2006/wordml" xmlns:wps="http://schemas.microsoft.com/office/word/2010/wordprocessingShape" mc:Ignorable="w14 w15 w16se w16cid wp14">
   <w:abstractNum w:abstractNumId="0" w15:restartNumberingAfterBreak="0">
+    <w:nsid w:val="299038E9"/>
+    <w:multiLevelType w:val="hybridMultilevel"/>
+    <w:tmpl w:val="E6725E64"/>
+    <w:lvl w:ilvl="0" w:tplc="04090005">
+      <w:start w:val="1"/>
+      <w:numFmt w:val="bullet"/>
+      <w:lvlText w:val=""/>
+      <w:lvlJc w:val="left"/>
+      <w:pPr>
+        <w:ind w:left="720" w:hanging="360"/>
+      </w:pPr>
+      <w:rPr>
+        <w:rFonts w:ascii="Wingdings" w:hAnsi="Wingdings" w:hint="default"/>
+      </w:rPr>
+    </w:lvl>
+    <w:lvl w:ilvl="1" w:tplc="04090003" w:tentative="1">
+      <w:start w:val="1"/>
+      <w:numFmt w:val="bullet"/>
+      <w:lvlText w:val="o"/>
+      <w:lvlJc w:val="left"/>
+      <w:pPr>
+        <w:ind w:left="1440" w:hanging="360"/>
+      </w:pPr>
+      <w:rPr>
+        <w:rFonts w:ascii="Courier New" w:hAnsi="Courier New" w:cs="Courier New" w:hint="default"/>
+      </w:rPr>
+    </w:lvl>
+    <w:lvl w:ilvl="2" w:tplc="04090005" w:tentative="1">
+      <w:start w:val="1"/>
+      <w:numFmt w:val="bullet"/>
+      <w:lvlText w:val=""/>
+      <w:lvlJc w:val="left"/>
+      <w:pPr>
+        <w:ind w:left="2160" w:hanging="360"/>
+      </w:pPr>
+      <w:rPr>
+        <w:rFonts w:ascii="Wingdings" w:hAnsi="Wingdings" w:hint="default"/>
+      </w:rPr>
+    </w:lvl>
+    <w:lvl w:ilvl="3" w:tplc="04090001" w:tentative="1">
+      <w:start w:val="1"/>
+      <w:numFmt w:val="bullet"/>
+      <w:lvlText w:val=""/>
+      <w:lvlJc w:val="left"/>
+      <w:pPr>
+        <w:ind w:left="2880" w:hanging="360"/>
+      </w:pPr>
+      <w:rPr>
+        <w:rFonts w:ascii="Symbol" w:hAnsi="Symbol" w:hint="default"/>
+      </w:rPr>
+    </w:lvl>
+    <w:lvl w:ilvl="4" w:tplc="04090003" w:tentative="1">
+      <w:start w:val="1"/>
+      <w:numFmt w:val="bullet"/>
+      <w:lvlText w:val="o"/>
+      <w:lvlJc w:val="left"/>
+      <w:pPr>
+        <w:ind w:left="3600" w:hanging="360"/>
+      </w:pPr>
+      <w:rPr>
+        <w:rFonts w:ascii="Courier New" w:hAnsi="Courier New" w:cs="Courier New" w:hint="default"/>
+      </w:rPr>
+    </w:lvl>
+    <w:lvl w:ilvl="5" w:tplc="04090005" w:tentative="1">
+      <w:start w:val="1"/>
+      <w:numFmt w:val="bullet"/>
+      <w:lvlText w:val=""/>
+      <w:lvlJc w:val="left"/>
+      <w:pPr>
+        <w:ind w:left="4320" w:hanging="360"/>
+      </w:pPr>
+      <w:rPr>
+        <w:rFonts w:ascii="Wingdings" w:hAnsi="Wingdings" w:hint="default"/>
+      </w:rPr>
+    </w:lvl>
+    <w:lvl w:ilvl="6" w:tplc="04090001" w:tentative="1">
+      <w:start w:val="1"/>
+      <w:numFmt w:val="bullet"/>
+      <w:lvlText w:val=""/>
+      <w:lvlJc w:val="left"/>
+      <w:pPr>
+        <w:ind w:left="5040" w:hanging="360"/>
+      </w:pPr>
+      <w:rPr>
+        <w:rFonts w:ascii="Symbol" w:hAnsi="Symbol" w:hint="default"/>
+      </w:rPr>
+    </w:lvl>
+    <w:lvl w:ilvl="7" w:tplc="04090003" w:tentative="1">
+      <w:start w:val="1"/>
+      <w:numFmt w:val="bullet"/>
+      <w:lvlText w:val="o"/>
+      <w:lvlJc w:val="left"/>
+      <w:pPr>
+        <w:ind w:left="5760" w:hanging="360"/>
+      </w:pPr>
+      <w:rPr>
+        <w:rFonts w:ascii="Courier New" w:hAnsi="Courier New" w:cs="Courier New" w:hint="default"/>
+      </w:rPr>
+    </w:lvl>
+    <w:lvl w:ilvl="8" w:tplc="04090005" w:tentative="1">
+      <w:start w:val="1"/>
+      <w:numFmt w:val="bullet"/>
+      <w:lvlText w:val=""/>
+      <w:lvlJc w:val="left"/>
+      <w:pPr>
+        <w:ind w:left="6480" w:hanging="360"/>
+      </w:pPr>
+      <w:rPr>
+        <w:rFonts w:ascii="Wingdings" w:hAnsi="Wingdings" w:hint="default"/>
+      </w:rPr>
+    </w:lvl>
+  </w:abstractNum>
+  <w:abstractNum w:abstractNumId="1" w15:restartNumberingAfterBreak="0">
     <w:nsid w:val="3C857D70"/>
     <w:multiLevelType w:val="hybridMultilevel"/>
     <w:tmpl w:val="73C607D2"/>
@@ -439,10 +697,10 @@
       </w:rPr>
     </w:lvl>
   </w:abstractNum>
-  <w:abstractNum w:abstractNumId="1" w15:restartNumberingAfterBreak="0">
+  <w:abstractNum w:abstractNumId="2" w15:restartNumberingAfterBreak="0">
     <w:nsid w:val="66AE011D"/>
     <w:multiLevelType w:val="hybridMultilevel"/>
-    <w:tmpl w:val="E6C21BEE"/>
+    <w:tmpl w:val="464652B0"/>
     <w:lvl w:ilvl="0" w:tplc="04090001">
       <w:start w:val="1"/>
       <w:numFmt w:val="bullet"/>
@@ -479,7 +737,7 @@
         <w:rFonts w:ascii="Wingdings" w:hAnsi="Wingdings" w:hint="default"/>
       </w:rPr>
     </w:lvl>
-    <w:lvl w:ilvl="3" w:tplc="04090001" w:tentative="1">
+    <w:lvl w:ilvl="3" w:tplc="04090001">
       <w:start w:val="1"/>
       <w:numFmt w:val="bullet"/>
       <w:lvlText w:val=""/>
@@ -553,10 +811,13 @@
     </w:lvl>
   </w:abstractNum>
   <w:num w:numId="1">
-    <w:abstractNumId w:val="0"/>
+    <w:abstractNumId w:val="1"/>
   </w:num>
   <w:num w:numId="2">
-    <w:abstractNumId w:val="1"/>
+    <w:abstractNumId w:val="2"/>
+  </w:num>
+  <w:num w:numId="3">
+    <w:abstractNumId w:val="0"/>
   </w:num>
 </w:numbering>
 </file>
@@ -684,6 +945,7 @@
     <w:lsdException w:name="HTML Sample" w:semiHidden="1" w:unhideWhenUsed="1"/>
     <w:lsdException w:name="HTML Typewriter" w:semiHidden="1" w:unhideWhenUsed="1"/>
     <w:lsdException w:name="HTML Variable" w:semiHidden="1" w:unhideWhenUsed="1"/>
+    <w:lsdException w:name="Normal Table" w:semiHidden="1" w:unhideWhenUsed="1"/>
     <w:lsdException w:name="annotation subject" w:semiHidden="1" w:unhideWhenUsed="1"/>
     <w:lsdException w:name="No List" w:semiHidden="1" w:unhideWhenUsed="1"/>
     <w:lsdException w:name="Outline List 1" w:semiHidden="1" w:unhideWhenUsed="1"/>
@@ -730,8 +992,10 @@
     <w:lsdException w:name="Table Subtle 2" w:semiHidden="1" w:unhideWhenUsed="1"/>
     <w:lsdException w:name="Table Web 1" w:semiHidden="1" w:unhideWhenUsed="1"/>
     <w:lsdException w:name="Table Web 2" w:semiHidden="1" w:unhideWhenUsed="1"/>
+    <w:lsdException w:name="Table Web 3" w:semiHidden="1" w:unhideWhenUsed="1"/>
     <w:lsdException w:name="Balloon Text" w:semiHidden="1" w:unhideWhenUsed="1"/>
     <w:lsdException w:name="Table Grid" w:uiPriority="39"/>
+    <w:lsdException w:name="Table Theme" w:semiHidden="1" w:unhideWhenUsed="1"/>
     <w:lsdException w:name="Placeholder Text" w:semiHidden="1"/>
     <w:lsdException w:name="No Spacing" w:uiPriority="1" w:qFormat="1"/>
     <w:lsdException w:name="Light Shading" w:uiPriority="60"/>

</xml_diff>